<commit_message>
power schematic for board
</commit_message>
<xml_diff>
--- a/CameraBoard/Camera Board Design Review 4-21-2020.docx
+++ b/CameraBoard/Camera Board Design Review 4-21-2020.docx
@@ -159,6 +159,131 @@
       <w:r>
         <w:t xml:space="preserve"> like in the recovery board</w:t>
       </w:r>
+    </w:p>
+    <w:p>
+      <w:pPr>
+        <w:pStyle w:val="ListParagraph"/>
+        <w:numPr>
+          <w:ilvl w:val="0"/>
+          <w:numId w:val="1"/>
+        </w:numPr>
+      </w:pPr>
+      <w:r>
+        <w:t>4 pin connector for transceiver</w:t>
+      </w:r>
+    </w:p>
+    <w:p>
+      <w:pPr>
+        <w:pStyle w:val="ListParagraph"/>
+        <w:numPr>
+          <w:ilvl w:val="0"/>
+          <w:numId w:val="1"/>
+        </w:numPr>
+        <w:rPr>
+          <w:b/>
+        </w:rPr>
+      </w:pPr>
+      <w:r>
+        <w:rPr>
+          <w:b/>
+        </w:rPr>
+        <w:t>Go get analog single ended 2:1 multiplexer</w:t>
+      </w:r>
+      <w:r>
+        <w:rPr>
+          <w:b/>
+        </w:rPr>
+        <w:t xml:space="preserve"> SPDT low level takes 5V</w:t>
+      </w:r>
+    </w:p>
+    <w:p>
+      <w:pPr>
+        <w:pStyle w:val="ListParagraph"/>
+        <w:numPr>
+          <w:ilvl w:val="1"/>
+          <w:numId w:val="1"/>
+        </w:numPr>
+      </w:pPr>
+      <w:r>
+        <w:t>Look for analog switch…bi-direction analog line</w:t>
+      </w:r>
+    </w:p>
+    <w:p>
+      <w:pPr>
+        <w:pStyle w:val="ListParagraph"/>
+        <w:numPr>
+          <w:ilvl w:val="2"/>
+          <w:numId w:val="1"/>
+        </w:numPr>
+      </w:pPr>
+      <w:r>
+        <w:t>One in SOT-23-5 package</w:t>
+      </w:r>
+    </w:p>
+    <w:p>
+      <w:pPr>
+        <w:pStyle w:val="ListParagraph"/>
+        <w:numPr>
+          <w:ilvl w:val="1"/>
+          <w:numId w:val="1"/>
+        </w:numPr>
+      </w:pPr>
+      <w:r>
+        <w:t>Current one requires differential voltage</w:t>
+      </w:r>
+    </w:p>
+    <w:p>
+      <w:pPr>
+        <w:pStyle w:val="ListParagraph"/>
+        <w:numPr>
+          <w:ilvl w:val="0"/>
+          <w:numId w:val="1"/>
+        </w:numPr>
+      </w:pPr>
+      <w:r>
+        <w:t>RC is never exact and never worth being exact</w:t>
+      </w:r>
+    </w:p>
+    <w:p>
+      <w:pPr>
+        <w:pStyle w:val="ListParagraph"/>
+        <w:numPr>
+          <w:ilvl w:val="1"/>
+          <w:numId w:val="1"/>
+        </w:numPr>
+      </w:pPr>
+      <w:proofErr w:type="spellStart"/>
+      <w:r>
+        <w:t>Buy</w:t>
+      </w:r>
+      <w:proofErr w:type="spellEnd"/>
+      <w:r>
+        <w:t xml:space="preserve"> 7.2uF cap and buy the resistor</w:t>
+      </w:r>
+    </w:p>
+    <w:p>
+      <w:pPr>
+        <w:pStyle w:val="ListParagraph"/>
+        <w:numPr>
+          <w:ilvl w:val="0"/>
+          <w:numId w:val="1"/>
+        </w:numPr>
+      </w:pPr>
+      <w:r>
+        <w:t>The input trigger voltage</w:t>
+      </w:r>
+      <w:r>
+        <w:t xml:space="preserve"> on the data sheet of the timer</w:t>
+      </w:r>
+      <w:r>
+        <w:t>… is</w:t>
+      </w:r>
+      <w:r>
+        <w:t xml:space="preserve"> actually </w:t>
+      </w:r>
+      <w:r>
+        <w:t xml:space="preserve"> trigger input voltage threshold</w:t>
+      </w:r>
       <w:bookmarkStart w:id="0" w:name="_GoBack"/>
       <w:bookmarkEnd w:id="0"/>
     </w:p>
@@ -169,112 +294,16 @@
           <w:ilvl w:val="0"/>
           <w:numId w:val="1"/>
         </w:numPr>
-      </w:pPr>
-      <w:r>
-        <w:t>4 pin connector for transceiver</w:t>
-      </w:r>
-    </w:p>
-    <w:p>
-      <w:pPr>
-        <w:pStyle w:val="ListParagraph"/>
-        <w:numPr>
-          <w:ilvl w:val="0"/>
-          <w:numId w:val="1"/>
-        </w:numPr>
-      </w:pPr>
-      <w:r>
-        <w:t>Go get analog single ended 2:1 multiplexer</w:t>
-      </w:r>
-      <w:r>
-        <w:t xml:space="preserve"> SPDT low level takes 5V</w:t>
-      </w:r>
-    </w:p>
-    <w:p>
-      <w:pPr>
-        <w:pStyle w:val="ListParagraph"/>
-        <w:numPr>
-          <w:ilvl w:val="1"/>
-          <w:numId w:val="1"/>
-        </w:numPr>
-      </w:pPr>
-      <w:r>
-        <w:t>Look for analog switch…bi-direction analog line</w:t>
-      </w:r>
-    </w:p>
-    <w:p>
-      <w:pPr>
-        <w:pStyle w:val="ListParagraph"/>
-        <w:numPr>
-          <w:ilvl w:val="2"/>
-          <w:numId w:val="1"/>
-        </w:numPr>
-      </w:pPr>
-      <w:r>
-        <w:t>One in SOT-23-5 package</w:t>
-      </w:r>
-    </w:p>
-    <w:p>
-      <w:pPr>
-        <w:pStyle w:val="ListParagraph"/>
-        <w:numPr>
-          <w:ilvl w:val="1"/>
-          <w:numId w:val="1"/>
-        </w:numPr>
-      </w:pPr>
-      <w:r>
-        <w:t>Current one requires differential voltage</w:t>
-      </w:r>
-    </w:p>
-    <w:p>
-      <w:pPr>
-        <w:pStyle w:val="ListParagraph"/>
-        <w:numPr>
-          <w:ilvl w:val="0"/>
-          <w:numId w:val="1"/>
-        </w:numPr>
-      </w:pPr>
-      <w:r>
-        <w:t>RC is never exact and never worth being exact</w:t>
-      </w:r>
-    </w:p>
-    <w:p>
-      <w:pPr>
-        <w:pStyle w:val="ListParagraph"/>
-        <w:numPr>
-          <w:ilvl w:val="1"/>
-          <w:numId w:val="1"/>
-        </w:numPr>
-      </w:pPr>
-      <w:proofErr w:type="spellStart"/>
-      <w:r>
-        <w:t>Buy</w:t>
-      </w:r>
-      <w:proofErr w:type="spellEnd"/>
-      <w:r>
-        <w:t xml:space="preserve"> 7.2uF cap and buy the resistor</w:t>
-      </w:r>
-    </w:p>
-    <w:p>
-      <w:pPr>
-        <w:pStyle w:val="ListParagraph"/>
-        <w:numPr>
-          <w:ilvl w:val="0"/>
-          <w:numId w:val="1"/>
-        </w:numPr>
-      </w:pPr>
-      <w:r>
-        <w:t>The input trigger voltage… is trigger input voltage threshold</w:t>
-      </w:r>
-    </w:p>
-    <w:p>
-      <w:pPr>
-        <w:pStyle w:val="ListParagraph"/>
-        <w:numPr>
-          <w:ilvl w:val="0"/>
-          <w:numId w:val="1"/>
-        </w:numPr>
-      </w:pPr>
-      <w:r>
+        <w:rPr>
+          <w:b/>
+          <w:color w:val="FF0000"/>
+        </w:rPr>
+      </w:pPr>
+      <w:r>
+        <w:rPr>
+          <w:b/>
+          <w:color w:val="FF0000"/>
+        </w:rPr>
         <w:t xml:space="preserve">ATV transmitter will be off the 5V supply </w:t>
       </w:r>
     </w:p>

</xml_diff>